<commit_message>
Finished Week 2 Activities
</commit_message>
<xml_diff>
--- a/Logbook/Lab Logbook.docx
+++ b/Logbook/Lab Logbook.docx
@@ -916,9 +916,9 @@
           <w:szCs w:val="22"/>
         </w:rPr>
         <w:drawing>
-          <wp:inline distT="0" distB="0" distL="0" distR="0" wp14:anchorId="11BA4596" wp14:editId="1EE00643">
-            <wp:extent cx="5731510" cy="3997325"/>
-            <wp:effectExtent l="0" t="0" r="2540" b="3175"/>
+          <wp:inline distT="0" distB="0" distL="0" distR="0" wp14:anchorId="11BA4596" wp14:editId="5B82E619">
+            <wp:extent cx="5731510" cy="3873500"/>
+            <wp:effectExtent l="0" t="0" r="2540" b="0"/>
             <wp:docPr id="1533425298" name="Picture 1" descr="A graph of a function&#10;&#10;AI-generated content may be incorrect."/>
             <wp:cNvGraphicFramePr>
               <a:graphicFrameLocks xmlns:a="http://schemas.openxmlformats.org/drawingml/2006/main" noChangeAspect="1"/>
@@ -930,20 +930,29 @@
                     <pic:cNvPr id="1533425298" name="Picture 1" descr="A graph of a function&#10;&#10;AI-generated content may be incorrect."/>
                     <pic:cNvPicPr/>
                   </pic:nvPicPr>
-                  <pic:blipFill>
+                  <pic:blipFill rotWithShape="1">
                     <a:blip r:embed="rId5"/>
+                    <a:srcRect t="3097"/>
                     <a:stretch>
                       <a:fillRect/>
                     </a:stretch>
                   </pic:blipFill>
-                  <pic:spPr>
+                  <pic:spPr bwMode="auto">
                     <a:xfrm>
                       <a:off x="0" y="0"/>
-                      <a:ext cx="5731510" cy="3997325"/>
+                      <a:ext cx="5731510" cy="3873500"/>
                     </a:xfrm>
                     <a:prstGeom prst="rect">
                       <a:avLst/>
                     </a:prstGeom>
+                    <a:ln>
+                      <a:noFill/>
+                    </a:ln>
+                    <a:extLst>
+                      <a:ext uri="{53640926-AAD7-44D8-BBD7-CCE9431645EC}">
+                        <a14:shadowObscured xmlns:a14="http://schemas.microsoft.com/office/drawing/2010/main"/>
+                      </a:ext>
+                    </a:extLst>
                   </pic:spPr>
                 </pic:pic>
               </a:graphicData>
@@ -1099,6 +1108,7 @@
         <w:rPr>
           <w:b/>
           <w:bCs/>
+          <w:noProof/>
         </w:rPr>
         <w:drawing>
           <wp:inline distT="0" distB="0" distL="0" distR="0" wp14:anchorId="2571FF61" wp14:editId="50239C5E">
@@ -1146,6 +1156,75 @@
       </w:pPr>
       <w:r>
         <w:rPr>
+          <w:noProof/>
+        </w:rPr>
+        <w:drawing>
+          <wp:inline distT="0" distB="0" distL="0" distR="0" wp14:anchorId="7AC6A8A4" wp14:editId="18CA78A4">
+            <wp:extent cx="2952750" cy="2425474"/>
+            <wp:effectExtent l="0" t="0" r="0" b="0"/>
+            <wp:docPr id="2137112284" name="Picture 1" descr="A graph of a function&#10;&#10;AI-generated content may be incorrect."/>
+            <wp:cNvGraphicFramePr>
+              <a:graphicFrameLocks xmlns:a="http://schemas.openxmlformats.org/drawingml/2006/main" noChangeAspect="1"/>
+            </wp:cNvGraphicFramePr>
+            <a:graphic xmlns:a="http://schemas.openxmlformats.org/drawingml/2006/main">
+              <a:graphicData uri="http://schemas.openxmlformats.org/drawingml/2006/picture">
+                <pic:pic xmlns:pic="http://schemas.openxmlformats.org/drawingml/2006/picture">
+                  <pic:nvPicPr>
+                    <pic:cNvPr id="2137112284" name="Picture 1" descr="A graph of a function&#10;&#10;AI-generated content may be incorrect."/>
+                    <pic:cNvPicPr>
+                      <a:picLocks noChangeAspect="1" noChangeArrowheads="1"/>
+                    </pic:cNvPicPr>
+                  </pic:nvPicPr>
+                  <pic:blipFill>
+                    <a:blip r:embed="rId9">
+                      <a:extLst>
+                        <a:ext uri="{28A0092B-C50C-407E-A947-70E740481C1C}">
+                          <a14:useLocalDpi xmlns:a14="http://schemas.microsoft.com/office/drawing/2010/main" val="0"/>
+                        </a:ext>
+                      </a:extLst>
+                    </a:blip>
+                    <a:srcRect/>
+                    <a:stretch>
+                      <a:fillRect/>
+                    </a:stretch>
+                  </pic:blipFill>
+                  <pic:spPr bwMode="auto">
+                    <a:xfrm>
+                      <a:off x="0" y="0"/>
+                      <a:ext cx="2958288" cy="2430023"/>
+                    </a:xfrm>
+                    <a:prstGeom prst="rect">
+                      <a:avLst/>
+                    </a:prstGeom>
+                    <a:noFill/>
+                    <a:ln>
+                      <a:noFill/>
+                    </a:ln>
+                  </pic:spPr>
+                </pic:pic>
+              </a:graphicData>
+            </a:graphic>
+          </wp:inline>
+        </w:drawing>
+      </w:r>
+    </w:p>
+    <w:p>
+      <w:pPr>
+        <w:rPr>
+          <w:b/>
+          <w:bCs/>
+        </w:rPr>
+      </w:pPr>
+    </w:p>
+    <w:p>
+      <w:pPr>
+        <w:rPr>
+          <w:b/>
+          <w:bCs/>
+        </w:rPr>
+      </w:pPr>
+      <w:r>
+        <w:rPr>
           <w:b/>
           <w:bCs/>
         </w:rPr>
@@ -1159,6 +1238,9 @@
     </w:p>
     <w:p>
       <w:r>
+        <w:rPr>
+          <w:noProof/>
+        </w:rPr>
         <w:drawing>
           <wp:inline distT="0" distB="0" distL="0" distR="0" wp14:anchorId="61D8AD2F" wp14:editId="3355CFCF">
             <wp:extent cx="3915321" cy="1143160"/>
@@ -1175,7 +1257,7 @@
                     <pic:cNvPicPr/>
                   </pic:nvPicPr>
                   <pic:blipFill>
-                    <a:blip r:embed="rId9"/>
+                    <a:blip r:embed="rId10"/>
                     <a:stretch>
                       <a:fillRect/>
                     </a:stretch>
@@ -1197,17 +1279,73 @@
       </w:r>
     </w:p>
     <w:p>
-      <w:pPr>
-        <w:rPr>
-          <w:b/>
-          <w:bCs/>
-        </w:rPr>
-      </w:pPr>
-      <w:r>
-        <w:rPr>
-          <w:b/>
-          <w:bCs/>
-        </w:rPr>
+      <w:r>
+        <w:rPr>
+          <w:noProof/>
+        </w:rPr>
+        <w:drawing>
+          <wp:inline distT="0" distB="0" distL="0" distR="0" wp14:anchorId="3BC5A823" wp14:editId="59C7E662">
+            <wp:extent cx="2771775" cy="2276815"/>
+            <wp:effectExtent l="0" t="0" r="0" b="9525"/>
+            <wp:docPr id="1113103893" name="Picture 2" descr="A graph of a leaky relu function&#10;&#10;AI-generated content may be incorrect."/>
+            <wp:cNvGraphicFramePr>
+              <a:graphicFrameLocks xmlns:a="http://schemas.openxmlformats.org/drawingml/2006/main" noChangeAspect="1"/>
+            </wp:cNvGraphicFramePr>
+            <a:graphic xmlns:a="http://schemas.openxmlformats.org/drawingml/2006/main">
+              <a:graphicData uri="http://schemas.openxmlformats.org/drawingml/2006/picture">
+                <pic:pic xmlns:pic="http://schemas.openxmlformats.org/drawingml/2006/picture">
+                  <pic:nvPicPr>
+                    <pic:cNvPr id="1113103893" name="Picture 2" descr="A graph of a leaky relu function&#10;&#10;AI-generated content may be incorrect."/>
+                    <pic:cNvPicPr>
+                      <a:picLocks noChangeAspect="1" noChangeArrowheads="1"/>
+                    </pic:cNvPicPr>
+                  </pic:nvPicPr>
+                  <pic:blipFill>
+                    <a:blip r:embed="rId11">
+                      <a:extLst>
+                        <a:ext uri="{28A0092B-C50C-407E-A947-70E740481C1C}">
+                          <a14:useLocalDpi xmlns:a14="http://schemas.microsoft.com/office/drawing/2010/main" val="0"/>
+                        </a:ext>
+                      </a:extLst>
+                    </a:blip>
+                    <a:srcRect/>
+                    <a:stretch>
+                      <a:fillRect/>
+                    </a:stretch>
+                  </pic:blipFill>
+                  <pic:spPr bwMode="auto">
+                    <a:xfrm>
+                      <a:off x="0" y="0"/>
+                      <a:ext cx="2775524" cy="2279894"/>
+                    </a:xfrm>
+                    <a:prstGeom prst="rect">
+                      <a:avLst/>
+                    </a:prstGeom>
+                    <a:noFill/>
+                    <a:ln>
+                      <a:noFill/>
+                    </a:ln>
+                  </pic:spPr>
+                </pic:pic>
+              </a:graphicData>
+            </a:graphic>
+          </wp:inline>
+        </w:drawing>
+      </w:r>
+    </w:p>
+    <w:p>
+      <w:pPr>
+        <w:rPr>
+          <w:b/>
+          <w:bCs/>
+        </w:rPr>
+      </w:pPr>
+      <w:r>
+        <w:rPr>
+          <w:b/>
+          <w:bCs/>
+        </w:rPr>
+        <w:lastRenderedPageBreak/>
         <w:t>Linear Function:</w:t>
       </w:r>
     </w:p>
@@ -1216,6 +1354,62 @@
         <w:t>A straight line in which y = x. The output is always a linear combination of the input.</w:t>
       </w:r>
     </w:p>
+    <w:p/>
+    <w:p>
+      <w:r>
+        <w:rPr>
+          <w:noProof/>
+        </w:rPr>
+        <w:drawing>
+          <wp:inline distT="0" distB="0" distL="0" distR="0" wp14:anchorId="2FCBC5D4" wp14:editId="02B12916">
+            <wp:extent cx="3798579" cy="2943225"/>
+            <wp:effectExtent l="0" t="0" r="0" b="0"/>
+            <wp:docPr id="1027672256" name="Picture 3" descr="A graph of a function&#10;&#10;AI-generated content may be incorrect."/>
+            <wp:cNvGraphicFramePr>
+              <a:graphicFrameLocks xmlns:a="http://schemas.openxmlformats.org/drawingml/2006/main" noChangeAspect="1"/>
+            </wp:cNvGraphicFramePr>
+            <a:graphic xmlns:a="http://schemas.openxmlformats.org/drawingml/2006/main">
+              <a:graphicData uri="http://schemas.openxmlformats.org/drawingml/2006/picture">
+                <pic:pic xmlns:pic="http://schemas.openxmlformats.org/drawingml/2006/picture">
+                  <pic:nvPicPr>
+                    <pic:cNvPr id="1027672256" name="Picture 3" descr="A graph of a function&#10;&#10;AI-generated content may be incorrect."/>
+                    <pic:cNvPicPr>
+                      <a:picLocks noChangeAspect="1" noChangeArrowheads="1"/>
+                    </pic:cNvPicPr>
+                  </pic:nvPicPr>
+                  <pic:blipFill>
+                    <a:blip r:embed="rId12">
+                      <a:extLst>
+                        <a:ext uri="{28A0092B-C50C-407E-A947-70E740481C1C}">
+                          <a14:useLocalDpi xmlns:a14="http://schemas.microsoft.com/office/drawing/2010/main" val="0"/>
+                        </a:ext>
+                      </a:extLst>
+                    </a:blip>
+                    <a:srcRect/>
+                    <a:stretch>
+                      <a:fillRect/>
+                    </a:stretch>
+                  </pic:blipFill>
+                  <pic:spPr bwMode="auto">
+                    <a:xfrm>
+                      <a:off x="0" y="0"/>
+                      <a:ext cx="3812980" cy="2954383"/>
+                    </a:xfrm>
+                    <a:prstGeom prst="rect">
+                      <a:avLst/>
+                    </a:prstGeom>
+                    <a:noFill/>
+                    <a:ln>
+                      <a:noFill/>
+                    </a:ln>
+                  </pic:spPr>
+                </pic:pic>
+              </a:graphicData>
+            </a:graphic>
+          </wp:inline>
+        </w:drawing>
+      </w:r>
+    </w:p>
     <w:p>
       <w:pPr>
         <w:rPr>
@@ -1254,6 +1448,7 @@
         <w:rPr>
           <w:b/>
           <w:bCs/>
+          <w:noProof/>
         </w:rPr>
         <w:drawing>
           <wp:inline distT="0" distB="0" distL="0" distR="0" wp14:anchorId="7C818C7A" wp14:editId="74BC94F0">
@@ -1271,7 +1466,7 @@
                     <pic:cNvPicPr/>
                   </pic:nvPicPr>
                   <pic:blipFill>
-                    <a:blip r:embed="rId10"/>
+                    <a:blip r:embed="rId13"/>
                     <a:stretch>
                       <a:fillRect/>
                     </a:stretch>
@@ -1299,11 +1494,81 @@
           <w:bCs/>
         </w:rPr>
       </w:pPr>
-      <w:r>
-        <w:rPr>
-          <w:b/>
-          <w:bCs/>
-        </w:rPr>
+    </w:p>
+    <w:p>
+      <w:pPr>
+        <w:rPr>
+          <w:b/>
+          <w:bCs/>
+        </w:rPr>
+      </w:pPr>
+      <w:r>
+        <w:rPr>
+          <w:noProof/>
+        </w:rPr>
+        <w:drawing>
+          <wp:inline distT="0" distB="0" distL="0" distR="0" wp14:anchorId="299B03CE" wp14:editId="7B862445">
+            <wp:extent cx="3786283" cy="2933700"/>
+            <wp:effectExtent l="0" t="0" r="5080" b="0"/>
+            <wp:docPr id="1860917834" name="Picture 4" descr="A graph with a line&#10;&#10;AI-generated content may be incorrect."/>
+            <wp:cNvGraphicFramePr>
+              <a:graphicFrameLocks xmlns:a="http://schemas.openxmlformats.org/drawingml/2006/main" noChangeAspect="1"/>
+            </wp:cNvGraphicFramePr>
+            <a:graphic xmlns:a="http://schemas.openxmlformats.org/drawingml/2006/main">
+              <a:graphicData uri="http://schemas.openxmlformats.org/drawingml/2006/picture">
+                <pic:pic xmlns:pic="http://schemas.openxmlformats.org/drawingml/2006/picture">
+                  <pic:nvPicPr>
+                    <pic:cNvPr id="1860917834" name="Picture 4" descr="A graph with a line&#10;&#10;AI-generated content may be incorrect."/>
+                    <pic:cNvPicPr>
+                      <a:picLocks noChangeAspect="1" noChangeArrowheads="1"/>
+                    </pic:cNvPicPr>
+                  </pic:nvPicPr>
+                  <pic:blipFill>
+                    <a:blip r:embed="rId14">
+                      <a:extLst>
+                        <a:ext uri="{28A0092B-C50C-407E-A947-70E740481C1C}">
+                          <a14:useLocalDpi xmlns:a14="http://schemas.microsoft.com/office/drawing/2010/main" val="0"/>
+                        </a:ext>
+                      </a:extLst>
+                    </a:blip>
+                    <a:srcRect/>
+                    <a:stretch>
+                      <a:fillRect/>
+                    </a:stretch>
+                  </pic:blipFill>
+                  <pic:spPr bwMode="auto">
+                    <a:xfrm>
+                      <a:off x="0" y="0"/>
+                      <a:ext cx="3798349" cy="2943049"/>
+                    </a:xfrm>
+                    <a:prstGeom prst="rect">
+                      <a:avLst/>
+                    </a:prstGeom>
+                    <a:noFill/>
+                    <a:ln>
+                      <a:noFill/>
+                    </a:ln>
+                  </pic:spPr>
+                </pic:pic>
+              </a:graphicData>
+            </a:graphic>
+          </wp:inline>
+        </w:drawing>
+      </w:r>
+    </w:p>
+    <w:p>
+      <w:pPr>
+        <w:rPr>
+          <w:b/>
+          <w:bCs/>
+        </w:rPr>
+      </w:pPr>
+      <w:r>
+        <w:rPr>
+          <w:b/>
+          <w:bCs/>
+        </w:rPr>
+        <w:lastRenderedPageBreak/>
         <w:br w:type="page"/>
       </w:r>
     </w:p>
@@ -1672,7 +1937,7 @@
                 <w:szCs w:val="16"/>
               </w:rPr>
             </w:pPr>
-            <w:hyperlink r:id="rId11" w:history="1">
+            <w:hyperlink r:id="rId15" w:history="1">
               <w:r>
                 <w:rPr>
                   <w:rStyle w:val="Hyperlink"/>
@@ -1960,7 +2225,7 @@
                 <w:szCs w:val="16"/>
               </w:rPr>
             </w:pPr>
-            <w:hyperlink r:id="rId12" w:history="1">
+            <w:hyperlink r:id="rId16" w:history="1">
               <w:r>
                 <w:rPr>
                   <w:rStyle w:val="Hyperlink"/>
@@ -2747,6 +3012,7 @@
   <w:style w:type="character" w:default="1" w:styleId="DefaultParagraphFont">
     <w:name w:val="Default Paragraph Font"/>
     <w:uiPriority w:val="1"/>
+    <w:semiHidden/>
     <w:unhideWhenUsed/>
   </w:style>
   <w:style w:type="table" w:default="1" w:styleId="TableNormal">

</xml_diff>